<commit_message>
Moved files around, logged meeting
</commit_message>
<xml_diff>
--- a/-- GSP Group Membership form.docx
+++ b/-- GSP Group Membership form.docx
@@ -142,6 +142,33 @@
           <w:bCs/>
         </w:rPr>
         <w:t>D.U.C.K.S.</w:t>
+      </w:r>
+    </w:p>
+    <w:p>
+      <w:pPr>
+        <w:rPr>
+          <w:rFonts w:ascii="Arial" w:hAnsi="Arial" w:cs="Arial"/>
+          <w:b/>
+          <w:bCs/>
+        </w:rPr>
+      </w:pPr>
+      <w:r>
+        <w:rPr>
+          <w:rFonts w:ascii="Arial" w:hAnsi="Arial" w:cs="Arial"/>
+          <w:b/>
+          <w:bCs/>
+        </w:rPr>
+        <w:t>// Dynamic Undergraduates Creating Killer Software</w:t>
+      </w:r>
+      <w:bookmarkStart w:id="0" w:name="_GoBack"/>
+      <w:bookmarkEnd w:id="0"/>
+      <w:r>
+        <w:rPr>
+          <w:rFonts w:ascii="Arial" w:hAnsi="Arial" w:cs="Arial"/>
+          <w:b/>
+          <w:bCs/>
+        </w:rPr>
+        <w:t xml:space="preserve"> </w:t>
       </w:r>
     </w:p>
     <w:p>
@@ -749,8 +776,6 @@
           <w:rFonts w:ascii="Arial" w:hAnsi="Arial" w:cs="Arial"/>
         </w:rPr>
       </w:pPr>
-      <w:bookmarkStart w:id="0" w:name="_GoBack"/>
-      <w:bookmarkEnd w:id="0"/>
     </w:p>
     <w:p>
       <w:pPr>
@@ -1249,7 +1274,7 @@
       </w:pPr>
     </w:pPrDefault>
   </w:docDefaults>
-  <w:latentStyles w:defLockedState="0" w:defUIPriority="99" w:defSemiHidden="0" w:defUnhideWhenUsed="0" w:defQFormat="0" w:count="376">
+  <w:latentStyles w:defLockedState="0" w:defUIPriority="99" w:defSemiHidden="0" w:defUnhideWhenUsed="0" w:defQFormat="0" w:count="377">
     <w:lsdException w:name="Normal" w:uiPriority="0" w:qFormat="1"/>
     <w:lsdException w:name="heading 1" w:uiPriority="9" w:qFormat="1"/>
     <w:lsdException w:name="heading 2" w:semiHidden="1" w:uiPriority="9" w:unhideWhenUsed="1" w:qFormat="1"/>
@@ -1355,7 +1380,6 @@
     <w:lsdException w:name="HTML Sample" w:semiHidden="1" w:unhideWhenUsed="1"/>
     <w:lsdException w:name="HTML Typewriter" w:semiHidden="1" w:unhideWhenUsed="1"/>
     <w:lsdException w:name="HTML Variable" w:semiHidden="1" w:unhideWhenUsed="1"/>
-    <w:lsdException w:name="Normal Table" w:semiHidden="1" w:unhideWhenUsed="1"/>
     <w:lsdException w:name="annotation subject" w:semiHidden="1" w:unhideWhenUsed="1"/>
     <w:lsdException w:name="No List" w:semiHidden="1" w:unhideWhenUsed="1"/>
     <w:lsdException w:name="Outline List 1" w:semiHidden="1" w:unhideWhenUsed="1"/>
@@ -1402,10 +1426,8 @@
     <w:lsdException w:name="Table Subtle 2" w:semiHidden="1" w:unhideWhenUsed="1"/>
     <w:lsdException w:name="Table Web 1" w:semiHidden="1" w:unhideWhenUsed="1"/>
     <w:lsdException w:name="Table Web 2" w:semiHidden="1" w:unhideWhenUsed="1"/>
-    <w:lsdException w:name="Table Web 3" w:semiHidden="1" w:unhideWhenUsed="1"/>
     <w:lsdException w:name="Balloon Text" w:semiHidden="1" w:unhideWhenUsed="1"/>
     <w:lsdException w:name="Table Grid" w:uiPriority="59"/>
-    <w:lsdException w:name="Table Theme" w:semiHidden="1" w:unhideWhenUsed="1"/>
     <w:lsdException w:name="Placeholder Text" w:semiHidden="1"/>
     <w:lsdException w:name="No Spacing" w:uiPriority="1" w:qFormat="1"/>
     <w:lsdException w:name="Light Shading" w:uiPriority="60"/>
@@ -1626,6 +1648,7 @@
     <w:lsdException w:name="Hashtag" w:semiHidden="1" w:unhideWhenUsed="1"/>
     <w:lsdException w:name="Unresolved Mention" w:semiHidden="1" w:unhideWhenUsed="1"/>
     <w:lsdException w:name="Smart Link" w:semiHidden="1" w:unhideWhenUsed="1"/>
+    <w:lsdException w:name="Smart Link Error" w:semiHidden="1" w:unhideWhenUsed="1"/>
   </w:latentStyles>
   <w:style w:type="paragraph" w:default="1" w:styleId="Normal">
     <w:name w:val="Normal"/>
@@ -2006,6 +2029,15 @@
 </file>
 
 <file path=customXml/item2.xml><?xml version="1.0" encoding="utf-8"?>
+<?mso-contentType ?>
+<FormTemplates xmlns="http://schemas.microsoft.com/sharepoint/v3/contenttype/forms">
+  <Display>DocumentLibraryForm</Display>
+  <Edit>DocumentLibraryForm</Edit>
+  <New>DocumentLibraryForm</New>
+</FormTemplates>
+</file>
+
+<file path=customXml/item3.xml><?xml version="1.0" encoding="utf-8"?>
 <ct:contentTypeSchema xmlns:ct="http://schemas.microsoft.com/office/2006/metadata/contentType" xmlns:ma="http://schemas.microsoft.com/office/2006/metadata/properties/metaAttributes" ct:_="" ma:_="" ma:contentTypeName="Document" ma:contentTypeID="0x0101008DF99FEA5350A542BE4BE10E4B2CC3AC" ma:contentTypeVersion="2" ma:contentTypeDescription="Create a new document." ma:contentTypeScope="" ma:versionID="fbada9df80057dba2e4daa6828df2374">
   <xsd:schema xmlns:xsd="http://www.w3.org/2001/XMLSchema" xmlns:xs="http://www.w3.org/2001/XMLSchema" xmlns:p="http://schemas.microsoft.com/office/2006/metadata/properties" xmlns:ns3="9d935c88-4c5e-4416-a995-873924d071e3" targetNamespace="http://schemas.microsoft.com/office/2006/metadata/properties" ma:root="true" ma:fieldsID="aea97cd5966f06046cdc6fc7b418bbc7" ns3:_="">
     <xsd:import namespace="9d935c88-4c5e-4416-a995-873924d071e3"/>
@@ -2137,15 +2169,6 @@
 </ct:contentTypeSchema>
 </file>
 
-<file path=customXml/item3.xml><?xml version="1.0" encoding="utf-8"?>
-<?mso-contentType ?>
-<FormTemplates xmlns="http://schemas.microsoft.com/sharepoint/v3/contenttype/forms">
-  <Display>DocumentLibraryForm</Display>
-  <Edit>DocumentLibraryForm</Edit>
-  <New>DocumentLibraryForm</New>
-</FormTemplates>
-</file>
-
 <file path=customXml/itemProps1.xml><?xml version="1.0" encoding="utf-8"?>
 <ds:datastoreItem xmlns:ds="http://schemas.openxmlformats.org/officeDocument/2006/customXml" ds:itemID="{96B07578-95F1-451A-BE77-7C1793007AF6}">
   <ds:schemaRefs>
@@ -2156,6 +2179,14 @@
 </file>
 
 <file path=customXml/itemProps2.xml><?xml version="1.0" encoding="utf-8"?>
+<ds:datastoreItem xmlns:ds="http://schemas.openxmlformats.org/officeDocument/2006/customXml" ds:itemID="{A4E39C48-6580-47E2-B3E4-5A7FD6A7BBED}">
+  <ds:schemaRefs>
+    <ds:schemaRef ds:uri="http://schemas.microsoft.com/sharepoint/v3/contenttype/forms"/>
+  </ds:schemaRefs>
+</ds:datastoreItem>
+</file>
+
+<file path=customXml/itemProps3.xml><?xml version="1.0" encoding="utf-8"?>
 <ds:datastoreItem xmlns:ds="http://schemas.openxmlformats.org/officeDocument/2006/customXml" ds:itemID="{CAFB3C4A-8AB0-4D02-9236-18AA16A59BFF}">
   <ds:schemaRefs>
     <ds:schemaRef ds:uri="http://schemas.microsoft.com/office/2006/metadata/contentType"/>
@@ -2171,12 +2202,4 @@
     <ds:schemaRef ds:uri="http://schemas.microsoft.com/internal/obd"/>
   </ds:schemaRefs>
 </ds:datastoreItem>
-</file>
-
-<file path=customXml/itemProps3.xml><?xml version="1.0" encoding="utf-8"?>
-<ds:datastoreItem xmlns:ds="http://schemas.openxmlformats.org/officeDocument/2006/customXml" ds:itemID="{A4E39C48-6580-47E2-B3E4-5A7FD6A7BBED}">
-  <ds:schemaRefs>
-    <ds:schemaRef ds:uri="http://schemas.microsoft.com/sharepoint/v3/contenttype/forms"/>
-  </ds:schemaRefs>
-</ds:datastoreItem>
 </file>
</xml_diff>